<commit_message>
Update Barangay_Child_Health_Monitoring_System [Andiason, Llego, Marcera].docx
</commit_message>
<xml_diff>
--- a/srs/Barangay_Child_Health_Monitoring_System [Andiason, Llego, Marcera].docx
+++ b/srs/Barangay_Child_Health_Monitoring_System [Andiason, Llego, Marcera].docx
@@ -267,7 +267,6 @@
         <w:ind w:left="202" w:right="10"/>
         <w:jc w:val="center"/>
       </w:pPr>
-      <w:proofErr w:type="spellStart"/>
       <w:r>
         <w:rPr>
           <w:rFonts w:ascii="Arial" w:eastAsia="Arial" w:hAnsi="Arial" w:cs="Arial"/>
@@ -276,7 +275,6 @@
         </w:rPr>
         <w:t>GorgeVirus</w:t>
       </w:r>
-      <w:proofErr w:type="spellEnd"/>
     </w:p>
     <w:p>
       <w:pPr>
@@ -289,23 +287,33 @@
           <w:sz w:val="28"/>
         </w:rPr>
       </w:pPr>
-      <w:proofErr w:type="spellStart"/>
       <w:r>
         <w:rPr>
           <w:rFonts w:ascii="Arial" w:eastAsia="Arial" w:hAnsi="Arial" w:cs="Arial"/>
           <w:b/>
           <w:sz w:val="28"/>
         </w:rPr>
-        <w:t>Marcera</w:t>
-      </w:r>
-      <w:proofErr w:type="spellEnd"/>
-      <w:r>
+        <w:t>Marcera, Mark Angelo</w:t>
+      </w:r>
+    </w:p>
+    <w:p>
+      <w:pPr>
+        <w:spacing w:after="480" w:line="265" w:lineRule="auto"/>
+        <w:ind w:left="202"/>
+        <w:jc w:val="center"/>
         <w:rPr>
           <w:rFonts w:ascii="Arial" w:eastAsia="Arial" w:hAnsi="Arial" w:cs="Arial"/>
           <w:b/>
           <w:sz w:val="28"/>
         </w:rPr>
-        <w:t>, Mark Angelo</w:t>
+      </w:pPr>
+      <w:r>
+        <w:rPr>
+          <w:rFonts w:ascii="Arial" w:eastAsia="Arial" w:hAnsi="Arial" w:cs="Arial"/>
+          <w:b/>
+          <w:sz w:val="28"/>
+        </w:rPr>
+        <w:t>Andiason, Jhon Lloyd</w:t>
       </w:r>
     </w:p>
     <w:p>
@@ -313,11 +321,21 @@
         <w:spacing w:after="480" w:line="265" w:lineRule="auto"/>
         <w:ind w:left="202"/>
         <w:jc w:val="center"/>
+      </w:pPr>
+      <w:r>
         <w:rPr>
           <w:rFonts w:ascii="Arial" w:eastAsia="Arial" w:hAnsi="Arial" w:cs="Arial"/>
           <w:b/>
           <w:sz w:val="28"/>
         </w:rPr>
+        <w:t>Llego, Rizal Ven</w:t>
+      </w:r>
+    </w:p>
+    <w:p>
+      <w:pPr>
+        <w:spacing w:after="0" w:line="265" w:lineRule="auto"/>
+        <w:ind w:left="202"/>
+        <w:jc w:val="center"/>
       </w:pPr>
       <w:r>
         <w:rPr>
@@ -325,12 +343,12 @@
           <w:b/>
           <w:sz w:val="28"/>
         </w:rPr>
-        <w:t>Andiason, Jhon Lloyd</w:t>
-      </w:r>
-    </w:p>
-    <w:p>
-      <w:pPr>
-        <w:spacing w:after="480" w:line="265" w:lineRule="auto"/>
+        <w:t xml:space="preserve">Submitted in fulfillment requirements for Integrative </w:t>
+      </w:r>
+    </w:p>
+    <w:p>
+      <w:pPr>
+        <w:spacing w:after="1729" w:line="265" w:lineRule="auto"/>
         <w:ind w:left="202"/>
         <w:jc w:val="center"/>
       </w:pPr>
@@ -340,12 +358,12 @@
           <w:b/>
           <w:sz w:val="28"/>
         </w:rPr>
-        <w:t>Llego, Rizal Ven</w:t>
-      </w:r>
-    </w:p>
-    <w:p>
-      <w:pPr>
-        <w:spacing w:after="0" w:line="265" w:lineRule="auto"/>
+        <w:t>Programming and Technologies 2 (IT305)</w:t>
+      </w:r>
+    </w:p>
+    <w:p>
+      <w:pPr>
+        <w:spacing w:after="687" w:line="265" w:lineRule="auto"/>
         <w:ind w:left="202"/>
         <w:jc w:val="center"/>
       </w:pPr>
@@ -355,37 +373,23 @@
           <w:b/>
           <w:sz w:val="28"/>
         </w:rPr>
-        <w:t xml:space="preserve">Submitted in fulfillment requirements for Integrative </w:t>
-      </w:r>
-    </w:p>
-    <w:p>
-      <w:pPr>
-        <w:spacing w:after="1729" w:line="265" w:lineRule="auto"/>
-        <w:ind w:left="202"/>
-        <w:jc w:val="center"/>
-      </w:pPr>
+        <w:t>Novem</w:t>
+      </w:r>
       <w:r>
         <w:rPr>
           <w:rFonts w:ascii="Arial" w:eastAsia="Arial" w:hAnsi="Arial" w:cs="Arial"/>
           <w:b/>
           <w:sz w:val="28"/>
         </w:rPr>
-        <w:t>Programming and Technologies 2 (IT305)</w:t>
-      </w:r>
-    </w:p>
-    <w:p>
-      <w:pPr>
-        <w:spacing w:after="687" w:line="265" w:lineRule="auto"/>
-        <w:ind w:left="202"/>
-        <w:jc w:val="center"/>
-      </w:pPr>
+        <w:t>ber</w:t>
+      </w:r>
       <w:r>
         <w:rPr>
           <w:rFonts w:ascii="Arial" w:eastAsia="Arial" w:hAnsi="Arial" w:cs="Arial"/>
           <w:b/>
           <w:sz w:val="28"/>
         </w:rPr>
-        <w:t>Novem</w:t>
+        <w:t xml:space="preserve"> </w:t>
       </w:r>
       <w:r>
         <w:rPr>
@@ -393,7 +397,7 @@
           <w:b/>
           <w:sz w:val="28"/>
         </w:rPr>
-        <w:t>ber</w:t>
+        <w:t>8</w:t>
       </w:r>
       <w:r>
         <w:rPr>
@@ -401,22 +405,6 @@
           <w:b/>
           <w:sz w:val="28"/>
         </w:rPr>
-        <w:t xml:space="preserve"> </w:t>
-      </w:r>
-      <w:r>
-        <w:rPr>
-          <w:rFonts w:ascii="Arial" w:eastAsia="Arial" w:hAnsi="Arial" w:cs="Arial"/>
-          <w:b/>
-          <w:sz w:val="28"/>
-        </w:rPr>
-        <w:t>8</w:t>
-      </w:r>
-      <w:r>
-        <w:rPr>
-          <w:rFonts w:ascii="Arial" w:eastAsia="Arial" w:hAnsi="Arial" w:cs="Arial"/>
-          <w:b/>
-          <w:sz w:val="28"/>
-        </w:rPr>
         <w:t>, 2025</w:t>
       </w:r>
     </w:p>
@@ -549,21 +537,7 @@
         <w:rPr>
           <w:rFonts w:ascii="Arial" w:hAnsi="Arial" w:cs="Arial"/>
         </w:rPr>
-        <w:t>Research has shown that digital health solutions for child growth monitoring can improve accuracy, efficiency, and early detection of health issues, leading to better community health outcomes (</w:t>
-      </w:r>
-      <w:proofErr w:type="spellStart"/>
-      <w:r>
-        <w:rPr>
-          <w:rFonts w:ascii="Arial" w:hAnsi="Arial" w:cs="Arial"/>
-        </w:rPr>
-        <w:t>Thaventhiran</w:t>
-      </w:r>
-      <w:proofErr w:type="spellEnd"/>
-      <w:r>
-        <w:rPr>
-          <w:rFonts w:ascii="Arial" w:hAnsi="Arial" w:cs="Arial"/>
-        </w:rPr>
-        <w:t xml:space="preserve"> et al., 2024) [Source: PubMed Central].</w:t>
+        <w:t>Research has shown that digital health solutions for child growth monitoring can improve accuracy, efficiency, and early detection of health issues, leading to better community health outcomes (Thaventhiran et al., 2024) [Source: PubMed Central].</w:t>
       </w:r>
     </w:p>
     <w:p>
@@ -2813,7 +2787,7 @@
                     <pic:cNvPicPr/>
                   </pic:nvPicPr>
                   <pic:blipFill>
-                    <a:blip r:embed="rId5">
+                    <a:blip r:embed="rId7">
                       <a:extLst>
                         <a:ext uri="{28A0092B-C50C-407E-A947-70E740481C1C}">
                           <a14:useLocalDpi xmlns:a14="http://schemas.microsoft.com/office/drawing/2010/main" val="0"/>
@@ -3061,7 +3035,6 @@
         </w:rPr>
         <w:t xml:space="preserve">• </w:t>
       </w:r>
-      <w:proofErr w:type="spellStart"/>
       <w:r>
         <w:rPr>
           <w:rFonts w:ascii="Arial" w:hAnsi="Arial" w:cs="Arial"/>
@@ -3070,26 +3043,11 @@
         </w:rPr>
         <w:t>tbl_users</w:t>
       </w:r>
-      <w:proofErr w:type="spellEnd"/>
-      <w:r>
-        <w:rPr>
-          <w:rFonts w:ascii="Arial" w:hAnsi="Arial" w:cs="Arial"/>
-        </w:rPr>
-        <w:t xml:space="preserve"> – stores user accounts and roles (</w:t>
-      </w:r>
-      <w:proofErr w:type="spellStart"/>
-      <w:r>
-        <w:rPr>
-          <w:rFonts w:ascii="Arial" w:hAnsi="Arial" w:cs="Arial"/>
-        </w:rPr>
-        <w:t>fullname</w:t>
-      </w:r>
-      <w:proofErr w:type="spellEnd"/>
-      <w:r>
-        <w:rPr>
-          <w:rFonts w:ascii="Arial" w:hAnsi="Arial" w:cs="Arial"/>
-        </w:rPr>
-        <w:t>, username, password, assigned area, created date).</w:t>
+      <w:r>
+        <w:rPr>
+          <w:rFonts w:ascii="Arial" w:hAnsi="Arial" w:cs="Arial"/>
+        </w:rPr>
+        <w:t xml:space="preserve"> – stores user accounts and roles (fullname, username, password, assigned area, created date).</w:t>
       </w:r>
       <w:r>
         <w:rPr>
@@ -3098,7 +3056,6 @@
         <w:br/>
         <w:t xml:space="preserve">• </w:t>
       </w:r>
-      <w:proofErr w:type="spellStart"/>
       <w:r>
         <w:rPr>
           <w:rFonts w:ascii="Arial" w:hAnsi="Arial" w:cs="Arial"/>
@@ -3107,7 +3064,6 @@
         </w:rPr>
         <w:t>tbl_children</w:t>
       </w:r>
-      <w:proofErr w:type="spellEnd"/>
       <w:r>
         <w:rPr>
           <w:rFonts w:ascii="Arial" w:hAnsi="Arial" w:cs="Arial"/>
@@ -3121,7 +3077,6 @@
         <w:br/>
         <w:t xml:space="preserve">• </w:t>
       </w:r>
-      <w:proofErr w:type="spellStart"/>
       <w:r>
         <w:rPr>
           <w:rFonts w:ascii="Arial" w:hAnsi="Arial" w:cs="Arial"/>
@@ -3130,7 +3085,6 @@
         </w:rPr>
         <w:t>tbl_child_records</w:t>
       </w:r>
-      <w:proofErr w:type="spellEnd"/>
       <w:r>
         <w:rPr>
           <w:rFonts w:ascii="Arial" w:hAnsi="Arial" w:cs="Arial"/>
@@ -3144,7 +3098,6 @@
         <w:br/>
         <w:t xml:space="preserve">• </w:t>
       </w:r>
-      <w:proofErr w:type="spellStart"/>
       <w:r>
         <w:rPr>
           <w:rFonts w:ascii="Arial" w:hAnsi="Arial" w:cs="Arial"/>
@@ -3153,7 +3106,6 @@
         </w:rPr>
         <w:t>tbl_pending_entry</w:t>
       </w:r>
-      <w:proofErr w:type="spellEnd"/>
       <w:r>
         <w:rPr>
           <w:rFonts w:ascii="Arial" w:hAnsi="Arial" w:cs="Arial"/>
@@ -3167,7 +3119,6 @@
         <w:br/>
         <w:t xml:space="preserve">• </w:t>
       </w:r>
-      <w:proofErr w:type="spellStart"/>
       <w:r>
         <w:rPr>
           <w:rFonts w:ascii="Arial" w:hAnsi="Arial" w:cs="Arial"/>
@@ -3176,7 +3127,6 @@
         </w:rPr>
         <w:t>tbl_notifications</w:t>
       </w:r>
-      <w:proofErr w:type="spellEnd"/>
       <w:r>
         <w:rPr>
           <w:rFonts w:ascii="Arial" w:hAnsi="Arial" w:cs="Arial"/>
@@ -3190,7 +3140,6 @@
         <w:br/>
         <w:t xml:space="preserve">• </w:t>
       </w:r>
-      <w:proofErr w:type="spellStart"/>
       <w:r>
         <w:rPr>
           <w:rFonts w:ascii="Arial" w:hAnsi="Arial" w:cs="Arial"/>
@@ -3199,7 +3148,6 @@
         </w:rPr>
         <w:t>tbl_reports</w:t>
       </w:r>
-      <w:proofErr w:type="spellEnd"/>
       <w:r>
         <w:rPr>
           <w:rFonts w:ascii="Arial" w:hAnsi="Arial" w:cs="Arial"/>
@@ -3236,105 +3184,21 @@
         <w:rPr>
           <w:rFonts w:ascii="Arial" w:hAnsi="Arial" w:cs="Arial"/>
         </w:rPr>
-        <w:t xml:space="preserve">• </w:t>
-      </w:r>
-      <w:proofErr w:type="spellStart"/>
-      <w:r>
-        <w:rPr>
-          <w:rFonts w:ascii="Arial" w:hAnsi="Arial" w:cs="Arial"/>
-        </w:rPr>
-        <w:t>tbl_users</w:t>
-      </w:r>
-      <w:proofErr w:type="spellEnd"/>
-      <w:r>
-        <w:rPr>
-          <w:rFonts w:ascii="Arial" w:hAnsi="Arial" w:cs="Arial"/>
-        </w:rPr>
-        <w:t xml:space="preserve"> → </w:t>
-      </w:r>
-      <w:proofErr w:type="spellStart"/>
-      <w:r>
-        <w:rPr>
-          <w:rFonts w:ascii="Arial" w:hAnsi="Arial" w:cs="Arial"/>
-        </w:rPr>
-        <w:t>tbl_children</w:t>
-      </w:r>
-      <w:proofErr w:type="spellEnd"/>
-      <w:r>
-        <w:rPr>
-          <w:rFonts w:ascii="Arial" w:hAnsi="Arial" w:cs="Arial"/>
-        </w:rPr>
-        <w:t xml:space="preserve"> (1 to many)</w:t>
+        <w:t>• tbl_users → tbl_children (1 to many)</w:t>
       </w:r>
       <w:r>
         <w:rPr>
           <w:rFonts w:ascii="Arial" w:hAnsi="Arial" w:cs="Arial"/>
         </w:rPr>
         <w:br/>
-        <w:t xml:space="preserve">• </w:t>
-      </w:r>
-      <w:proofErr w:type="spellStart"/>
-      <w:r>
-        <w:rPr>
-          <w:rFonts w:ascii="Arial" w:hAnsi="Arial" w:cs="Arial"/>
-        </w:rPr>
-        <w:t>tbl_users</w:t>
-      </w:r>
-      <w:proofErr w:type="spellEnd"/>
-      <w:r>
-        <w:rPr>
-          <w:rFonts w:ascii="Arial" w:hAnsi="Arial" w:cs="Arial"/>
-        </w:rPr>
-        <w:t xml:space="preserve"> → </w:t>
-      </w:r>
-      <w:proofErr w:type="spellStart"/>
-      <w:r>
-        <w:rPr>
-          <w:rFonts w:ascii="Arial" w:hAnsi="Arial" w:cs="Arial"/>
-        </w:rPr>
-        <w:t>tbl_reports</w:t>
-      </w:r>
-      <w:proofErr w:type="spellEnd"/>
-      <w:r>
-        <w:rPr>
-          <w:rFonts w:ascii="Arial" w:hAnsi="Arial" w:cs="Arial"/>
-        </w:rPr>
-        <w:t xml:space="preserve"> (1 to many)</w:t>
+        <w:t>• tbl_users → tbl_reports (1 to many)</w:t>
       </w:r>
       <w:r>
         <w:rPr>
           <w:rFonts w:ascii="Arial" w:hAnsi="Arial" w:cs="Arial"/>
         </w:rPr>
         <w:br/>
-        <w:t xml:space="preserve">• </w:t>
-      </w:r>
-      <w:proofErr w:type="spellStart"/>
-      <w:r>
-        <w:rPr>
-          <w:rFonts w:ascii="Arial" w:hAnsi="Arial" w:cs="Arial"/>
-        </w:rPr>
-        <w:t>tbl_users</w:t>
-      </w:r>
-      <w:proofErr w:type="spellEnd"/>
-      <w:r>
-        <w:rPr>
-          <w:rFonts w:ascii="Arial" w:hAnsi="Arial" w:cs="Arial"/>
-        </w:rPr>
-        <w:t xml:space="preserve"> → </w:t>
-      </w:r>
-      <w:proofErr w:type="spellStart"/>
-      <w:r>
-        <w:rPr>
-          <w:rFonts w:ascii="Arial" w:hAnsi="Arial" w:cs="Arial"/>
-        </w:rPr>
-        <w:t>tbl_notifications</w:t>
-      </w:r>
-      <w:proofErr w:type="spellEnd"/>
-      <w:r>
-        <w:rPr>
-          <w:rFonts w:ascii="Arial" w:hAnsi="Arial" w:cs="Arial"/>
-        </w:rPr>
-        <w:t xml:space="preserve"> (1 to many)</w:t>
+        <w:t>• tbl_users → tbl_notifications (1 to many)</w:t>
       </w:r>
       <w:r>
         <w:rPr>
@@ -3347,105 +3211,21 @@
           <w:rFonts w:ascii="Arial" w:hAnsi="Arial" w:cs="Arial"/>
         </w:rPr>
         <w:lastRenderedPageBreak/>
-        <w:t xml:space="preserve">• </w:t>
-      </w:r>
-      <w:proofErr w:type="spellStart"/>
-      <w:r>
-        <w:rPr>
-          <w:rFonts w:ascii="Arial" w:hAnsi="Arial" w:cs="Arial"/>
-        </w:rPr>
-        <w:t>tbl_users</w:t>
-      </w:r>
-      <w:proofErr w:type="spellEnd"/>
-      <w:r>
-        <w:rPr>
-          <w:rFonts w:ascii="Arial" w:hAnsi="Arial" w:cs="Arial"/>
-        </w:rPr>
-        <w:t xml:space="preserve"> → </w:t>
-      </w:r>
-      <w:proofErr w:type="spellStart"/>
-      <w:r>
-        <w:rPr>
-          <w:rFonts w:ascii="Arial" w:hAnsi="Arial" w:cs="Arial"/>
-        </w:rPr>
-        <w:t>tbl_pending_entry</w:t>
-      </w:r>
-      <w:proofErr w:type="spellEnd"/>
-      <w:r>
-        <w:rPr>
-          <w:rFonts w:ascii="Arial" w:hAnsi="Arial" w:cs="Arial"/>
-        </w:rPr>
-        <w:t xml:space="preserve"> (1 to many)</w:t>
+        <w:t>• tbl_users → tbl_pending_entry (1 to many)</w:t>
       </w:r>
       <w:r>
         <w:rPr>
           <w:rFonts w:ascii="Arial" w:hAnsi="Arial" w:cs="Arial"/>
         </w:rPr>
         <w:br/>
-        <w:t xml:space="preserve">• </w:t>
-      </w:r>
-      <w:proofErr w:type="spellStart"/>
-      <w:r>
-        <w:rPr>
-          <w:rFonts w:ascii="Arial" w:hAnsi="Arial" w:cs="Arial"/>
-        </w:rPr>
-        <w:t>tbl_children</w:t>
-      </w:r>
-      <w:proofErr w:type="spellEnd"/>
-      <w:r>
-        <w:rPr>
-          <w:rFonts w:ascii="Arial" w:hAnsi="Arial" w:cs="Arial"/>
-        </w:rPr>
-        <w:t xml:space="preserve"> → </w:t>
-      </w:r>
-      <w:proofErr w:type="spellStart"/>
-      <w:r>
-        <w:rPr>
-          <w:rFonts w:ascii="Arial" w:hAnsi="Arial" w:cs="Arial"/>
-        </w:rPr>
-        <w:t>tbl_child_records</w:t>
-      </w:r>
-      <w:proofErr w:type="spellEnd"/>
-      <w:r>
-        <w:rPr>
-          <w:rFonts w:ascii="Arial" w:hAnsi="Arial" w:cs="Arial"/>
-        </w:rPr>
-        <w:t xml:space="preserve"> (1 to many)</w:t>
+        <w:t>• tbl_children → tbl_child_records (1 to many)</w:t>
       </w:r>
       <w:r>
         <w:rPr>
           <w:rFonts w:ascii="Arial" w:hAnsi="Arial" w:cs="Arial"/>
         </w:rPr>
         <w:br/>
-        <w:t xml:space="preserve">• </w:t>
-      </w:r>
-      <w:proofErr w:type="spellStart"/>
-      <w:r>
-        <w:rPr>
-          <w:rFonts w:ascii="Arial" w:hAnsi="Arial" w:cs="Arial"/>
-        </w:rPr>
-        <w:t>tbl_children</w:t>
-      </w:r>
-      <w:proofErr w:type="spellEnd"/>
-      <w:r>
-        <w:rPr>
-          <w:rFonts w:ascii="Arial" w:hAnsi="Arial" w:cs="Arial"/>
-        </w:rPr>
-        <w:t xml:space="preserve"> → </w:t>
-      </w:r>
-      <w:proofErr w:type="spellStart"/>
-      <w:r>
-        <w:rPr>
-          <w:rFonts w:ascii="Arial" w:hAnsi="Arial" w:cs="Arial"/>
-        </w:rPr>
-        <w:t>tbl_pending_entry</w:t>
-      </w:r>
-      <w:proofErr w:type="spellEnd"/>
-      <w:r>
-        <w:rPr>
-          <w:rFonts w:ascii="Arial" w:hAnsi="Arial" w:cs="Arial"/>
-        </w:rPr>
-        <w:t xml:space="preserve"> (1 to many)</w:t>
+        <w:t>• tbl_children → tbl_pending_entry (1 to many)</w:t>
       </w:r>
       <w:r>
         <w:rPr>
@@ -3470,7 +3250,7 @@
                     <pic:cNvPicPr/>
                   </pic:nvPicPr>
                   <pic:blipFill>
-                    <a:blip r:embed="rId6"/>
+                    <a:blip r:embed="rId8"/>
                     <a:stretch>
                       <a:fillRect/>
                     </a:stretch>
@@ -3913,13 +3693,12 @@
     <w:p>
       <w:pPr>
         <w:pStyle w:val="ListParagraph"/>
-        <w:numPr>
-          <w:ilvl w:val="0"/>
-          <w:numId w:val="47"/>
-        </w:numPr>
-        <w:spacing w:line="480" w:lineRule="auto"/>
-        <w:rPr>
-          <w:rFonts w:ascii="Arial" w:hAnsi="Arial" w:cs="Arial"/>
+        <w:spacing w:line="480" w:lineRule="auto"/>
+        <w:ind w:left="0"/>
+        <w:rPr>
+          <w:rFonts w:ascii="Arial" w:hAnsi="Arial" w:cs="Arial"/>
+          <w:sz w:val="28"/>
+          <w:szCs w:val="28"/>
         </w:rPr>
       </w:pPr>
       <w:r>
@@ -3927,6 +3706,8 @@
           <w:rFonts w:ascii="Arial" w:hAnsi="Arial" w:cs="Arial"/>
           <w:b/>
           <w:bCs/>
+          <w:sz w:val="28"/>
+          <w:szCs w:val="28"/>
         </w:rPr>
         <w:t>Load Test</w:t>
       </w:r>
@@ -3935,6 +3716,8 @@
           <w:rFonts w:ascii="Arial" w:hAnsi="Arial" w:cs="Arial"/>
           <w:b/>
           <w:bCs/>
+          <w:sz w:val="28"/>
+          <w:szCs w:val="28"/>
         </w:rPr>
         <w:t xml:space="preserve"> results</w:t>
       </w:r>
@@ -4111,7 +3894,7 @@
                 <w:sz w:val="22"/>
                 <w:szCs w:val="22"/>
               </w:rPr>
-              <w:t>load</w:t>
+              <w:t>Database Load</w:t>
             </w:r>
             <w:r>
               <w:rPr>
@@ -4119,26 +3902,8 @@
                 <w:sz w:val="22"/>
                 <w:szCs w:val="22"/>
               </w:rPr>
-              <w:t xml:space="preserve"> </w:t>
-            </w:r>
-            <w:proofErr w:type="gramStart"/>
-            <w:r>
-              <w:rPr>
-                <w:rFonts w:ascii="Arial" w:hAnsi="Arial" w:cs="Arial"/>
-                <w:sz w:val="22"/>
-                <w:szCs w:val="22"/>
-              </w:rPr>
-              <w:t>Records</w:t>
-            </w:r>
-            <w:r>
-              <w:rPr>
-                <w:rFonts w:ascii="Arial" w:hAnsi="Arial" w:cs="Arial"/>
-                <w:sz w:val="22"/>
-                <w:szCs w:val="22"/>
-              </w:rPr>
               <w:t>(</w:t>
             </w:r>
-            <w:proofErr w:type="gramEnd"/>
             <w:r>
               <w:rPr>
                 <w:rFonts w:ascii="Arial" w:hAnsi="Arial" w:cs="Arial"/>
@@ -4278,7 +4043,31 @@
                 <w:sz w:val="22"/>
                 <w:szCs w:val="22"/>
               </w:rPr>
-              <w:t>Excellent and stable performance.</w:t>
+              <w:t>Excellent performance</w:t>
+            </w:r>
+            <w:r>
+              <w:rPr>
+                <w:rFonts w:ascii="Arial" w:hAnsi="Arial" w:cs="Arial"/>
+                <w:sz w:val="22"/>
+                <w:szCs w:val="22"/>
+              </w:rPr>
+              <w:t xml:space="preserve"> system response </w:t>
+            </w:r>
+            <w:r>
+              <w:rPr>
+                <w:rFonts w:ascii="Arial" w:hAnsi="Arial" w:cs="Arial"/>
+                <w:sz w:val="22"/>
+                <w:szCs w:val="22"/>
+              </w:rPr>
+              <w:t>instantly</w:t>
+            </w:r>
+            <w:r>
+              <w:rPr>
+                <w:rFonts w:ascii="Arial" w:hAnsi="Arial" w:cs="Arial"/>
+                <w:sz w:val="22"/>
+                <w:szCs w:val="22"/>
+              </w:rPr>
+              <w:t>.</w:t>
             </w:r>
           </w:p>
         </w:tc>
@@ -4605,7 +4394,23 @@
                 <w:sz w:val="22"/>
                 <w:szCs w:val="22"/>
               </w:rPr>
-              <w:t>t, page load response delayed, to view the records it takes 1:05 minutes.</w:t>
+              <w:t>t, page load response delayed, to view the records it takes 1 minute</w:t>
+            </w:r>
+            <w:r>
+              <w:rPr>
+                <w:rFonts w:ascii="Arial" w:hAnsi="Arial" w:cs="Arial"/>
+                <w:sz w:val="22"/>
+                <w:szCs w:val="22"/>
+              </w:rPr>
+              <w:t xml:space="preserve"> and 5 seconds</w:t>
+            </w:r>
+            <w:r>
+              <w:rPr>
+                <w:rFonts w:ascii="Arial" w:hAnsi="Arial" w:cs="Arial"/>
+                <w:sz w:val="22"/>
+                <w:szCs w:val="22"/>
+              </w:rPr>
+              <w:t>.</w:t>
             </w:r>
           </w:p>
         </w:tc>
@@ -4623,6 +4428,7 @@
       <w:pPr>
         <w:spacing w:line="480" w:lineRule="auto"/>
         <w:ind w:firstLine="360"/>
+        <w:jc w:val="both"/>
         <w:rPr>
           <w:rFonts w:ascii="Arial" w:hAnsi="Arial" w:cs="Arial"/>
         </w:rPr>
@@ -4775,7 +4581,14 @@
         <w:rPr>
           <w:rFonts w:ascii="Arial" w:hAnsi="Arial" w:cs="Arial"/>
         </w:rPr>
-        <w:t>child monitored</w:t>
+        <w:t xml:space="preserve">child </w:t>
+      </w:r>
+      <w:r>
+        <w:rPr>
+          <w:rFonts w:ascii="Arial" w:hAnsi="Arial" w:cs="Arial"/>
+        </w:rPr>
+        <w:lastRenderedPageBreak/>
+        <w:t>monitored</w:t>
       </w:r>
       <w:r>
         <w:rPr>
@@ -4805,14 +4618,7 @@
         <w:rPr>
           <w:rFonts w:ascii="Arial" w:hAnsi="Arial" w:cs="Arial"/>
         </w:rPr>
-        <w:t xml:space="preserve">starting to </w:t>
-      </w:r>
-      <w:r>
-        <w:rPr>
-          <w:rFonts w:ascii="Arial" w:hAnsi="Arial" w:cs="Arial"/>
-        </w:rPr>
-        <w:lastRenderedPageBreak/>
-        <w:t xml:space="preserve">load the data longer but still the performance </w:t>
+        <w:t xml:space="preserve">starting to load the data longer but still the performance </w:t>
       </w:r>
       <w:r>
         <w:rPr>
@@ -4945,6 +4751,7 @@
       <w:pPr>
         <w:spacing w:line="480" w:lineRule="auto"/>
         <w:ind w:firstLine="360"/>
+        <w:jc w:val="both"/>
         <w:rPr>
           <w:rFonts w:ascii="Arial" w:hAnsi="Arial" w:cs="Arial"/>
         </w:rPr>
@@ -4967,19 +4774,23 @@
         </w:rPr>
         <w:t xml:space="preserve">system </w:t>
       </w:r>
-      <w:proofErr w:type="gramStart"/>
-      <w:r>
-        <w:rPr>
-          <w:rFonts w:ascii="Arial" w:hAnsi="Arial" w:cs="Arial"/>
-        </w:rPr>
-        <w:t>performance</w:t>
-      </w:r>
-      <w:proofErr w:type="gramEnd"/>
-      <w:r>
-        <w:rPr>
-          <w:rFonts w:ascii="Arial" w:hAnsi="Arial" w:cs="Arial"/>
-        </w:rPr>
-        <w:t xml:space="preserve"> remain stable</w:t>
+      <w:r>
+        <w:rPr>
+          <w:rFonts w:ascii="Arial" w:hAnsi="Arial" w:cs="Arial"/>
+        </w:rPr>
+        <w:t>performance remain</w:t>
+      </w:r>
+      <w:r>
+        <w:rPr>
+          <w:rFonts w:ascii="Arial" w:hAnsi="Arial" w:cs="Arial"/>
+        </w:rPr>
+        <w:t>ed</w:t>
+      </w:r>
+      <w:r>
+        <w:rPr>
+          <w:rFonts w:ascii="Arial" w:hAnsi="Arial" w:cs="Arial"/>
+        </w:rPr>
+        <w:t xml:space="preserve"> stable</w:t>
       </w:r>
       <w:r>
         <w:rPr>
@@ -5047,16 +4858,25 @@
     </w:p>
     <w:p>
       <w:pPr>
+        <w:spacing w:line="480" w:lineRule="auto"/>
+        <w:ind w:firstLine="360"/>
+        <w:jc w:val="both"/>
+        <w:rPr>
+          <w:rFonts w:ascii="Arial" w:hAnsi="Arial" w:cs="Arial"/>
+        </w:rPr>
+      </w:pPr>
+    </w:p>
+    <w:p>
+      <w:pPr>
         <w:pStyle w:val="ListParagraph"/>
-        <w:numPr>
-          <w:ilvl w:val="0"/>
-          <w:numId w:val="47"/>
-        </w:numPr>
-        <w:spacing w:line="480" w:lineRule="auto"/>
+        <w:spacing w:line="480" w:lineRule="auto"/>
+        <w:ind w:left="0"/>
         <w:rPr>
           <w:rFonts w:ascii="Arial" w:hAnsi="Arial" w:cs="Arial"/>
           <w:b/>
           <w:bCs/>
+          <w:sz w:val="28"/>
+          <w:szCs w:val="28"/>
         </w:rPr>
       </w:pPr>
       <w:r>
@@ -5064,6 +4884,8 @@
           <w:rFonts w:ascii="Arial" w:hAnsi="Arial" w:cs="Arial"/>
           <w:b/>
           <w:bCs/>
+          <w:sz w:val="28"/>
+          <w:szCs w:val="28"/>
         </w:rPr>
         <w:t>Stress Test</w:t>
       </w:r>
@@ -5072,6 +4894,8 @@
           <w:rFonts w:ascii="Arial" w:hAnsi="Arial" w:cs="Arial"/>
           <w:b/>
           <w:bCs/>
+          <w:sz w:val="28"/>
+          <w:szCs w:val="28"/>
         </w:rPr>
         <w:t xml:space="preserve"> Results</w:t>
       </w:r>
@@ -5080,6 +4904,7 @@
       <w:pPr>
         <w:pStyle w:val="ListParagraph"/>
         <w:spacing w:line="480" w:lineRule="auto"/>
+        <w:jc w:val="both"/>
         <w:rPr>
           <w:rFonts w:ascii="Arial" w:hAnsi="Arial" w:cs="Arial"/>
         </w:rPr>
@@ -5094,17 +4919,30 @@
         <w:rPr>
           <w:rFonts w:ascii="Arial" w:hAnsi="Arial" w:cs="Arial"/>
         </w:rPr>
-        <w:t>The Barangay Child Health Monitoring System is a local web-based system used to record and monitor children’s health data. Since the system normally handles only a few hundred records, the stress test simulated data loads beyond its normal operational capacity to determine how the system performs under extreme conditions.</w:t>
+        <w:t xml:space="preserve">The Barangay Child Health Monitoring System is a local web-based system used to record and monitor children’s health data. </w:t>
+      </w:r>
+      <w:r>
+        <w:rPr>
+          <w:rFonts w:ascii="Arial" w:hAnsi="Arial" w:cs="Arial"/>
+        </w:rPr>
+        <w:t>The stress test evaluates the system’s behavior under worst-case conditions by simultaneously increasing the database size and the number of concurrent users beyond normal operational limits. This scenario simulates peak usage periods, such as multiple barangay health workers accessing and reviewing child records at the same time on a local deployment environment.</w:t>
       </w:r>
     </w:p>
     <w:p>
       <w:pPr>
         <w:pStyle w:val="ListParagraph"/>
-        <w:numPr>
-          <w:ilvl w:val="0"/>
-          <w:numId w:val="47"/>
-        </w:numPr>
-        <w:spacing w:line="480" w:lineRule="auto"/>
+        <w:spacing w:line="480" w:lineRule="auto"/>
+        <w:jc w:val="both"/>
+        <w:rPr>
+          <w:rFonts w:ascii="Arial" w:hAnsi="Arial" w:cs="Arial"/>
+        </w:rPr>
+      </w:pPr>
+    </w:p>
+    <w:p>
+      <w:pPr>
+        <w:pStyle w:val="ListParagraph"/>
+        <w:spacing w:line="480" w:lineRule="auto"/>
+        <w:ind w:left="0"/>
         <w:rPr>
           <w:rFonts w:ascii="Arial" w:hAnsi="Arial" w:cs="Arial"/>
           <w:b/>
@@ -5142,28 +4980,20 @@
           <w:bCs/>
         </w:rPr>
         <w:t>Stress Test Performance and Breaking Point Analysis</w:t>
-      </w:r>
-      <w:r>
-        <w:rPr>
-          <w:rFonts w:ascii="Arial" w:hAnsi="Arial" w:cs="Arial"/>
-          <w:b/>
-          <w:bCs/>
-        </w:rPr>
-        <w:br/>
       </w:r>
     </w:p>
     <w:tbl>
       <w:tblPr>
         <w:tblStyle w:val="TableGrid"/>
-        <w:tblW w:w="9270" w:type="dxa"/>
-        <w:tblInd w:w="-185" w:type="dxa"/>
+        <w:tblW w:w="9180" w:type="dxa"/>
+        <w:tblInd w:w="-5" w:type="dxa"/>
         <w:tblLook w:val="04A0" w:firstRow="1" w:lastRow="0" w:firstColumn="1" w:lastColumn="0" w:noHBand="0" w:noVBand="1"/>
       </w:tblPr>
       <w:tblGrid>
         <w:gridCol w:w="1980"/>
-        <w:gridCol w:w="2160"/>
-        <w:gridCol w:w="2070"/>
-        <w:gridCol w:w="3060"/>
+        <w:gridCol w:w="2340"/>
+        <w:gridCol w:w="1553"/>
+        <w:gridCol w:w="3307"/>
       </w:tblGrid>
       <w:tr>
         <w:tc>
@@ -5215,7 +5045,7 @@
         </w:tc>
         <w:tc>
           <w:tcPr>
-            <w:tcW w:w="2160" w:type="dxa"/>
+            <w:tcW w:w="2340" w:type="dxa"/>
           </w:tcPr>
           <w:p>
             <w:pPr>
@@ -5232,21 +5062,13 @@
                 <w:sz w:val="22"/>
                 <w:szCs w:val="22"/>
               </w:rPr>
-              <w:t>Average Response Time</w:t>
-            </w:r>
-            <w:r>
-              <w:rPr>
-                <w:rFonts w:ascii="Arial" w:hAnsi="Arial" w:cs="Arial"/>
-                <w:sz w:val="22"/>
-                <w:szCs w:val="22"/>
-              </w:rPr>
-              <w:t xml:space="preserve"> (per sec)</w:t>
+              <w:t>Concurrent User &amp; Actions</w:t>
             </w:r>
           </w:p>
         </w:tc>
         <w:tc>
           <w:tcPr>
-            <w:tcW w:w="2070" w:type="dxa"/>
+            <w:tcW w:w="1553" w:type="dxa"/>
           </w:tcPr>
           <w:p>
             <w:pPr>
@@ -5263,13 +5085,13 @@
                 <w:sz w:val="22"/>
                 <w:szCs w:val="22"/>
               </w:rPr>
-              <w:t>System Status</w:t>
+              <w:t>System Response</w:t>
             </w:r>
           </w:p>
         </w:tc>
         <w:tc>
           <w:tcPr>
-            <w:tcW w:w="3060" w:type="dxa"/>
+            <w:tcW w:w="3307" w:type="dxa"/>
           </w:tcPr>
           <w:p>
             <w:pPr>
@@ -5314,13 +5136,14 @@
                 <w:sz w:val="22"/>
                 <w:szCs w:val="22"/>
               </w:rPr>
-              <w:t>1,000 children monitored</w:t>
+              <w:lastRenderedPageBreak/>
+              <w:t>20,000 children monitored</w:t>
             </w:r>
           </w:p>
         </w:tc>
         <w:tc>
           <w:tcPr>
-            <w:tcW w:w="2160" w:type="dxa"/>
+            <w:tcW w:w="2340" w:type="dxa"/>
           </w:tcPr>
           <w:p>
             <w:pPr>
@@ -5337,21 +5160,36 @@
                 <w:sz w:val="22"/>
                 <w:szCs w:val="22"/>
               </w:rPr>
-              <w:t>1</w:t>
-            </w:r>
-            <w:r>
+              <w:t>10 Users Performing:</w:t>
+            </w:r>
+          </w:p>
+          <w:p>
+            <w:pPr>
+              <w:pStyle w:val="ListParagraph"/>
+              <w:numPr>
+                <w:ilvl w:val="0"/>
+                <w:numId w:val="47"/>
+              </w:numPr>
+              <w:spacing w:line="480" w:lineRule="auto"/>
               <w:rPr>
                 <w:rFonts w:ascii="Arial" w:hAnsi="Arial" w:cs="Arial"/>
                 <w:sz w:val="22"/>
                 <w:szCs w:val="22"/>
               </w:rPr>
-              <w:t xml:space="preserve"> seconds</w:t>
+            </w:pPr>
+            <w:r>
+              <w:rPr>
+                <w:rFonts w:ascii="Arial" w:hAnsi="Arial" w:cs="Arial"/>
+                <w:sz w:val="22"/>
+                <w:szCs w:val="22"/>
+              </w:rPr>
+              <w:t>View Child Records</w:t>
             </w:r>
           </w:p>
         </w:tc>
         <w:tc>
           <w:tcPr>
-            <w:tcW w:w="2070" w:type="dxa"/>
+            <w:tcW w:w="1553" w:type="dxa"/>
           </w:tcPr>
           <w:p>
             <w:pPr>
@@ -5368,13 +5206,29 @@
                 <w:sz w:val="22"/>
                 <w:szCs w:val="22"/>
               </w:rPr>
-              <w:t>Stable</w:t>
+              <w:t xml:space="preserve">System response: </w:t>
+            </w:r>
+            <w:r>
+              <w:rPr>
+                <w:rFonts w:ascii="Arial" w:hAnsi="Arial" w:cs="Arial"/>
+                <w:sz w:val="22"/>
+                <w:szCs w:val="22"/>
+              </w:rPr>
+              <w:t>&gt;</w:t>
+            </w:r>
+            <w:r>
+              <w:rPr>
+                <w:rFonts w:ascii="Arial" w:hAnsi="Arial" w:cs="Arial"/>
+                <w:sz w:val="22"/>
+                <w:szCs w:val="22"/>
+              </w:rPr>
+              <w:t>10 seconds</w:t>
             </w:r>
           </w:p>
         </w:tc>
         <w:tc>
           <w:tcPr>
-            <w:tcW w:w="3060" w:type="dxa"/>
+            <w:tcW w:w="3307" w:type="dxa"/>
           </w:tcPr>
           <w:p>
             <w:pPr>
@@ -5391,7 +5245,7 @@
                 <w:sz w:val="22"/>
                 <w:szCs w:val="22"/>
               </w:rPr>
-              <w:t>Efficient and stable performance</w:t>
+              <w:t>T</w:t>
             </w:r>
             <w:r>
               <w:rPr>
@@ -5399,7 +5253,7 @@
                 <w:sz w:val="22"/>
                 <w:szCs w:val="22"/>
               </w:rPr>
-              <w:t>, t</w:t>
+              <w:t xml:space="preserve">he system </w:t>
             </w:r>
             <w:r>
               <w:rPr>
@@ -5407,7 +5261,7 @@
                 <w:sz w:val="22"/>
                 <w:szCs w:val="22"/>
               </w:rPr>
-              <w:t xml:space="preserve">he Page </w:t>
+              <w:t xml:space="preserve">performance </w:t>
             </w:r>
             <w:r>
               <w:rPr>
@@ -5415,7 +5269,39 @@
                 <w:sz w:val="22"/>
                 <w:szCs w:val="22"/>
               </w:rPr>
-              <w:t>instantly load</w:t>
+              <w:t xml:space="preserve">is </w:t>
+            </w:r>
+            <w:r>
+              <w:rPr>
+                <w:rFonts w:ascii="Arial" w:hAnsi="Arial" w:cs="Arial"/>
+                <w:sz w:val="22"/>
+                <w:szCs w:val="22"/>
+              </w:rPr>
+              <w:t>degrade</w:t>
+            </w:r>
+            <w:r>
+              <w:rPr>
+                <w:rFonts w:ascii="Arial" w:hAnsi="Arial" w:cs="Arial"/>
+                <w:sz w:val="22"/>
+                <w:szCs w:val="22"/>
+              </w:rPr>
+              <w:t>d</w:t>
+            </w:r>
+            <w:r>
+              <w:rPr>
+                <w:rFonts w:ascii="Arial" w:hAnsi="Arial" w:cs="Arial"/>
+                <w:sz w:val="22"/>
+                <w:szCs w:val="22"/>
+              </w:rPr>
+              <w:t xml:space="preserve"> but </w:t>
+            </w:r>
+            <w:r>
+              <w:rPr>
+                <w:rFonts w:ascii="Arial" w:hAnsi="Arial" w:cs="Arial"/>
+                <w:sz w:val="22"/>
+                <w:szCs w:val="22"/>
+              </w:rPr>
+              <w:t>remains operational.</w:t>
             </w:r>
           </w:p>
         </w:tc>
@@ -5443,14 +5329,21 @@
                 <w:sz w:val="22"/>
                 <w:szCs w:val="22"/>
               </w:rPr>
-              <w:lastRenderedPageBreak/>
-              <w:t>170,000(previous Load)</w:t>
+              <w:t>2</w:t>
+            </w:r>
+            <w:r>
+              <w:rPr>
+                <w:rFonts w:ascii="Arial" w:hAnsi="Arial" w:cs="Arial"/>
+                <w:sz w:val="22"/>
+                <w:szCs w:val="22"/>
+              </w:rPr>
+              <w:t>0,000 children monitored</w:t>
             </w:r>
           </w:p>
         </w:tc>
         <w:tc>
           <w:tcPr>
-            <w:tcW w:w="2160" w:type="dxa"/>
+            <w:tcW w:w="2340" w:type="dxa"/>
           </w:tcPr>
           <w:p>
             <w:pPr>
@@ -5467,13 +5360,52 @@
                 <w:sz w:val="22"/>
                 <w:szCs w:val="22"/>
               </w:rPr>
-              <w:t>1 minute and 5 seconds</w:t>
+              <w:t>1</w:t>
+            </w:r>
+            <w:r>
+              <w:rPr>
+                <w:rFonts w:ascii="Arial" w:hAnsi="Arial" w:cs="Arial"/>
+                <w:sz w:val="22"/>
+                <w:szCs w:val="22"/>
+              </w:rPr>
+              <w:t>5</w:t>
+            </w:r>
+            <w:r>
+              <w:rPr>
+                <w:rFonts w:ascii="Arial" w:hAnsi="Arial" w:cs="Arial"/>
+                <w:sz w:val="22"/>
+                <w:szCs w:val="22"/>
+              </w:rPr>
+              <w:t xml:space="preserve"> Users Performing:</w:t>
+            </w:r>
+          </w:p>
+          <w:p>
+            <w:pPr>
+              <w:pStyle w:val="ListParagraph"/>
+              <w:numPr>
+                <w:ilvl w:val="0"/>
+                <w:numId w:val="47"/>
+              </w:numPr>
+              <w:spacing w:line="480" w:lineRule="auto"/>
+              <w:rPr>
+                <w:rFonts w:ascii="Arial" w:hAnsi="Arial" w:cs="Arial"/>
+                <w:sz w:val="22"/>
+                <w:szCs w:val="22"/>
+              </w:rPr>
+            </w:pPr>
+            <w:r>
+              <w:rPr>
+                <w:rFonts w:ascii="Arial" w:hAnsi="Arial" w:cs="Arial"/>
+                <w:sz w:val="22"/>
+                <w:szCs w:val="22"/>
+              </w:rPr>
+              <w:t>View Child Records</w:t>
             </w:r>
           </w:p>
         </w:tc>
         <w:tc>
           <w:tcPr>
-            <w:tcW w:w="2070" w:type="dxa"/>
+            <w:tcW w:w="1553" w:type="dxa"/>
           </w:tcPr>
           <w:p>
             <w:pPr>
@@ -5490,7 +5422,7 @@
                 <w:sz w:val="22"/>
                 <w:szCs w:val="22"/>
               </w:rPr>
-              <w:t>Slow</w:t>
+              <w:t xml:space="preserve">System response: </w:t>
             </w:r>
             <w:r>
               <w:rPr>
@@ -5498,29 +5430,13 @@
                 <w:sz w:val="22"/>
                 <w:szCs w:val="22"/>
               </w:rPr>
-              <w:t>; UI stays responsive</w:t>
-            </w:r>
-            <w:r>
-              <w:rPr>
-                <w:rFonts w:ascii="Arial" w:hAnsi="Arial" w:cs="Arial"/>
-                <w:sz w:val="22"/>
-                <w:szCs w:val="22"/>
-              </w:rPr>
-              <w:t xml:space="preserve"> and it </w:t>
-            </w:r>
-            <w:r>
-              <w:rPr>
-                <w:rFonts w:ascii="Arial" w:hAnsi="Arial" w:cs="Arial"/>
-                <w:sz w:val="22"/>
-                <w:szCs w:val="22"/>
-              </w:rPr>
-              <w:t>freeze a bit</w:t>
+              <w:t>13 seconds</w:t>
             </w:r>
           </w:p>
         </w:tc>
         <w:tc>
           <w:tcPr>
-            <w:tcW w:w="3060" w:type="dxa"/>
+            <w:tcW w:w="3307" w:type="dxa"/>
           </w:tcPr>
           <w:p>
             <w:pPr>
@@ -5537,7 +5453,7 @@
                 <w:sz w:val="22"/>
                 <w:szCs w:val="22"/>
               </w:rPr>
-              <w:t xml:space="preserve">The page load response is </w:t>
+              <w:t xml:space="preserve">The </w:t>
             </w:r>
             <w:r>
               <w:rPr>
@@ -5545,7 +5461,7 @@
                 <w:sz w:val="22"/>
                 <w:szCs w:val="22"/>
               </w:rPr>
-              <w:t>very slow</w:t>
+              <w:t>System remains operational</w:t>
             </w:r>
             <w:r>
               <w:rPr>
@@ -5553,7 +5469,7 @@
                 <w:sz w:val="22"/>
                 <w:szCs w:val="22"/>
               </w:rPr>
-              <w:t xml:space="preserve"> and </w:t>
+              <w:t xml:space="preserve"> </w:t>
             </w:r>
             <w:r>
               <w:rPr>
@@ -5561,15 +5477,7 @@
                 <w:sz w:val="22"/>
                 <w:szCs w:val="22"/>
               </w:rPr>
-              <w:t xml:space="preserve">the UI freeze a bit but it stays </w:t>
-            </w:r>
-            <w:r>
-              <w:rPr>
-                <w:rFonts w:ascii="Arial" w:hAnsi="Arial" w:cs="Arial"/>
-                <w:sz w:val="22"/>
-                <w:szCs w:val="22"/>
-              </w:rPr>
-              <w:t>responsive</w:t>
+              <w:t>but took longer to response.</w:t>
             </w:r>
           </w:p>
         </w:tc>
@@ -5597,7 +5505,7 @@
                 <w:sz w:val="22"/>
                 <w:szCs w:val="22"/>
               </w:rPr>
-              <w:t>173,</w:t>
+              <w:t>3</w:t>
             </w:r>
             <w:r>
               <w:rPr>
@@ -5605,21 +5513,13 @@
                 <w:sz w:val="22"/>
                 <w:szCs w:val="22"/>
               </w:rPr>
-              <w:t>900</w:t>
-            </w:r>
-            <w:r>
-              <w:rPr>
-                <w:rFonts w:ascii="Arial" w:hAnsi="Arial" w:cs="Arial"/>
-                <w:sz w:val="22"/>
-                <w:szCs w:val="22"/>
-              </w:rPr>
-              <w:t xml:space="preserve"> (Stress Load)</w:t>
+              <w:t>0,000 Children monitored</w:t>
             </w:r>
           </w:p>
         </w:tc>
         <w:tc>
           <w:tcPr>
-            <w:tcW w:w="2160" w:type="dxa"/>
+            <w:tcW w:w="2340" w:type="dxa"/>
           </w:tcPr>
           <w:p>
             <w:pPr>
@@ -5636,13 +5536,60 @@
                 <w:sz w:val="22"/>
                 <w:szCs w:val="22"/>
               </w:rPr>
-              <w:t>1 minute and 10 seconds</w:t>
+              <w:t>1</w:t>
+            </w:r>
+            <w:r>
+              <w:rPr>
+                <w:rFonts w:ascii="Arial" w:hAnsi="Arial" w:cs="Arial"/>
+                <w:sz w:val="22"/>
+                <w:szCs w:val="22"/>
+              </w:rPr>
+              <w:t>0</w:t>
+            </w:r>
+            <w:r>
+              <w:rPr>
+                <w:rFonts w:ascii="Arial" w:hAnsi="Arial" w:cs="Arial"/>
+                <w:sz w:val="22"/>
+                <w:szCs w:val="22"/>
+              </w:rPr>
+              <w:t xml:space="preserve"> Users </w:t>
+            </w:r>
+            <w:r>
+              <w:rPr>
+                <w:rFonts w:ascii="Arial" w:hAnsi="Arial" w:cs="Arial"/>
+                <w:sz w:val="22"/>
+                <w:szCs w:val="22"/>
+              </w:rPr>
+              <w:t>Performing:</w:t>
+            </w:r>
+          </w:p>
+          <w:p>
+            <w:pPr>
+              <w:pStyle w:val="ListParagraph"/>
+              <w:numPr>
+                <w:ilvl w:val="0"/>
+                <w:numId w:val="47"/>
+              </w:numPr>
+              <w:spacing w:line="480" w:lineRule="auto"/>
+              <w:rPr>
+                <w:rFonts w:ascii="Arial" w:hAnsi="Arial" w:cs="Arial"/>
+                <w:sz w:val="22"/>
+                <w:szCs w:val="22"/>
+              </w:rPr>
+            </w:pPr>
+            <w:r>
+              <w:rPr>
+                <w:rFonts w:ascii="Arial" w:hAnsi="Arial" w:cs="Arial"/>
+                <w:sz w:val="22"/>
+                <w:szCs w:val="22"/>
+              </w:rPr>
+              <w:t>View Child Records</w:t>
             </w:r>
           </w:p>
         </w:tc>
         <w:tc>
           <w:tcPr>
-            <w:tcW w:w="2070" w:type="dxa"/>
+            <w:tcW w:w="1553" w:type="dxa"/>
           </w:tcPr>
           <w:p>
             <w:pPr>
@@ -5659,7 +5606,7 @@
                 <w:sz w:val="22"/>
                 <w:szCs w:val="22"/>
               </w:rPr>
-              <w:t xml:space="preserve">Breaking point: errors / </w:t>
+              <w:t xml:space="preserve">System response: </w:t>
             </w:r>
             <w:r>
               <w:rPr>
@@ -5667,13 +5614,21 @@
                 <w:sz w:val="22"/>
                 <w:szCs w:val="22"/>
               </w:rPr>
-              <w:t>Failed to load data</w:t>
+              <w:t>15</w:t>
+            </w:r>
+            <w:r>
+              <w:rPr>
+                <w:rFonts w:ascii="Arial" w:hAnsi="Arial" w:cs="Arial"/>
+                <w:sz w:val="22"/>
+                <w:szCs w:val="22"/>
+              </w:rPr>
+              <w:t xml:space="preserve"> seconds</w:t>
             </w:r>
           </w:p>
         </w:tc>
         <w:tc>
           <w:tcPr>
-            <w:tcW w:w="3060" w:type="dxa"/>
+            <w:tcW w:w="3307" w:type="dxa"/>
           </w:tcPr>
           <w:p>
             <w:pPr>
@@ -5690,7 +5645,7 @@
                 <w:sz w:val="22"/>
                 <w:szCs w:val="22"/>
               </w:rPr>
-              <w:t xml:space="preserve">the system shows critical failure </w:t>
+              <w:t xml:space="preserve">The system </w:t>
             </w:r>
             <w:r>
               <w:rPr>
@@ -5698,7 +5653,7 @@
                 <w:sz w:val="22"/>
                 <w:szCs w:val="22"/>
               </w:rPr>
-              <w:t xml:space="preserve">to load the data from </w:t>
+              <w:t>starts</w:t>
             </w:r>
             <w:r>
               <w:rPr>
@@ -5706,7 +5661,473 @@
                 <w:sz w:val="22"/>
                 <w:szCs w:val="22"/>
               </w:rPr>
-              <w:t>database</w:t>
+              <w:t xml:space="preserve"> showing </w:t>
+            </w:r>
+            <w:r>
+              <w:rPr>
+                <w:rFonts w:ascii="Arial" w:hAnsi="Arial" w:cs="Arial"/>
+                <w:sz w:val="22"/>
+                <w:szCs w:val="22"/>
+              </w:rPr>
+              <w:t>performance</w:t>
+            </w:r>
+            <w:r>
+              <w:rPr>
+                <w:rFonts w:ascii="Arial" w:hAnsi="Arial" w:cs="Arial"/>
+                <w:sz w:val="22"/>
+                <w:szCs w:val="22"/>
+              </w:rPr>
+              <w:t xml:space="preserve"> issue</w:t>
+            </w:r>
+            <w:r>
+              <w:rPr>
+                <w:rFonts w:ascii="Arial" w:hAnsi="Arial" w:cs="Arial"/>
+                <w:sz w:val="22"/>
+                <w:szCs w:val="22"/>
+              </w:rPr>
+              <w:t>s</w:t>
+            </w:r>
+            <w:r>
+              <w:rPr>
+                <w:rFonts w:ascii="Arial" w:hAnsi="Arial" w:cs="Arial"/>
+                <w:sz w:val="22"/>
+                <w:szCs w:val="22"/>
+              </w:rPr>
+              <w:t xml:space="preserve">, </w:t>
+            </w:r>
+            <w:r>
+              <w:rPr>
+                <w:rFonts w:ascii="Arial" w:hAnsi="Arial" w:cs="Arial"/>
+                <w:sz w:val="22"/>
+                <w:szCs w:val="22"/>
+              </w:rPr>
+              <w:t>UI freez</w:t>
+            </w:r>
+            <w:r>
+              <w:rPr>
+                <w:rFonts w:ascii="Arial" w:hAnsi="Arial" w:cs="Arial"/>
+                <w:sz w:val="22"/>
+                <w:szCs w:val="22"/>
+              </w:rPr>
+              <w:t>e</w:t>
+            </w:r>
+            <w:r>
+              <w:rPr>
+                <w:rFonts w:ascii="Arial" w:hAnsi="Arial" w:cs="Arial"/>
+                <w:sz w:val="22"/>
+                <w:szCs w:val="22"/>
+              </w:rPr>
+              <w:t xml:space="preserve"> and </w:t>
+            </w:r>
+            <w:r>
+              <w:rPr>
+                <w:rFonts w:ascii="Arial" w:hAnsi="Arial" w:cs="Arial"/>
+                <w:sz w:val="22"/>
+                <w:szCs w:val="22"/>
+              </w:rPr>
+              <w:t>took longer to response</w:t>
+            </w:r>
+            <w:r>
+              <w:rPr>
+                <w:rFonts w:ascii="Arial" w:hAnsi="Arial" w:cs="Arial"/>
+                <w:sz w:val="22"/>
+                <w:szCs w:val="22"/>
+              </w:rPr>
+              <w:t>,</w:t>
+            </w:r>
+            <w:r>
+              <w:rPr>
+                <w:rFonts w:ascii="Arial" w:hAnsi="Arial" w:cs="Arial"/>
+                <w:sz w:val="22"/>
+                <w:szCs w:val="22"/>
+              </w:rPr>
+              <w:t xml:space="preserve"> but it stays responsive</w:t>
+            </w:r>
+          </w:p>
+        </w:tc>
+      </w:tr>
+      <w:tr>
+        <w:trPr>
+          <w:trHeight w:val="503"/>
+        </w:trPr>
+        <w:tc>
+          <w:tcPr>
+            <w:tcW w:w="1980" w:type="dxa"/>
+          </w:tcPr>
+          <w:p>
+            <w:pPr>
+              <w:spacing w:line="480" w:lineRule="auto"/>
+              <w:rPr>
+                <w:rFonts w:ascii="Arial" w:hAnsi="Arial" w:cs="Arial"/>
+                <w:sz w:val="22"/>
+                <w:szCs w:val="22"/>
+              </w:rPr>
+            </w:pPr>
+            <w:r>
+              <w:rPr>
+                <w:rFonts w:ascii="Arial" w:hAnsi="Arial" w:cs="Arial"/>
+                <w:sz w:val="22"/>
+                <w:szCs w:val="22"/>
+              </w:rPr>
+              <w:t>3</w:t>
+            </w:r>
+            <w:r>
+              <w:rPr>
+                <w:rFonts w:ascii="Arial" w:hAnsi="Arial" w:cs="Arial"/>
+                <w:sz w:val="22"/>
+                <w:szCs w:val="22"/>
+              </w:rPr>
+              <w:t>0,000 Children monitored</w:t>
+            </w:r>
+          </w:p>
+        </w:tc>
+        <w:tc>
+          <w:tcPr>
+            <w:tcW w:w="2340" w:type="dxa"/>
+          </w:tcPr>
+          <w:p>
+            <w:pPr>
+              <w:spacing w:line="480" w:lineRule="auto"/>
+              <w:rPr>
+                <w:rFonts w:ascii="Arial" w:hAnsi="Arial" w:cs="Arial"/>
+                <w:sz w:val="22"/>
+                <w:szCs w:val="22"/>
+              </w:rPr>
+            </w:pPr>
+            <w:r>
+              <w:rPr>
+                <w:rFonts w:ascii="Arial" w:hAnsi="Arial" w:cs="Arial"/>
+                <w:sz w:val="22"/>
+                <w:szCs w:val="22"/>
+              </w:rPr>
+              <w:t>20</w:t>
+            </w:r>
+            <w:r>
+              <w:rPr>
+                <w:rFonts w:ascii="Arial" w:hAnsi="Arial" w:cs="Arial"/>
+                <w:sz w:val="22"/>
+                <w:szCs w:val="22"/>
+              </w:rPr>
+              <w:t xml:space="preserve"> Users Performing</w:t>
+            </w:r>
+            <w:r>
+              <w:rPr>
+                <w:rFonts w:ascii="Arial" w:hAnsi="Arial" w:cs="Arial"/>
+                <w:sz w:val="22"/>
+                <w:szCs w:val="22"/>
+              </w:rPr>
+              <w:t>:</w:t>
+            </w:r>
+          </w:p>
+          <w:p>
+            <w:pPr>
+              <w:pStyle w:val="ListParagraph"/>
+              <w:numPr>
+                <w:ilvl w:val="0"/>
+                <w:numId w:val="47"/>
+              </w:numPr>
+              <w:spacing w:line="480" w:lineRule="auto"/>
+              <w:rPr>
+                <w:rFonts w:ascii="Arial" w:hAnsi="Arial" w:cs="Arial"/>
+                <w:sz w:val="22"/>
+                <w:szCs w:val="22"/>
+              </w:rPr>
+            </w:pPr>
+            <w:r>
+              <w:rPr>
+                <w:rFonts w:ascii="Arial" w:hAnsi="Arial" w:cs="Arial"/>
+                <w:sz w:val="22"/>
+                <w:szCs w:val="22"/>
+              </w:rPr>
+              <w:t>View Child Records</w:t>
+            </w:r>
+          </w:p>
+        </w:tc>
+        <w:tc>
+          <w:tcPr>
+            <w:tcW w:w="1553" w:type="dxa"/>
+          </w:tcPr>
+          <w:p>
+            <w:pPr>
+              <w:spacing w:line="480" w:lineRule="auto"/>
+              <w:rPr>
+                <w:rFonts w:ascii="Arial" w:hAnsi="Arial" w:cs="Arial"/>
+                <w:sz w:val="22"/>
+                <w:szCs w:val="22"/>
+              </w:rPr>
+            </w:pPr>
+            <w:r>
+              <w:rPr>
+                <w:rFonts w:ascii="Arial" w:hAnsi="Arial" w:cs="Arial"/>
+                <w:sz w:val="22"/>
+                <w:szCs w:val="22"/>
+              </w:rPr>
+              <w:t>System r</w:t>
+            </w:r>
+            <w:r>
+              <w:rPr>
+                <w:rFonts w:ascii="Arial" w:hAnsi="Arial" w:cs="Arial"/>
+                <w:sz w:val="22"/>
+                <w:szCs w:val="22"/>
+              </w:rPr>
+              <w:t>esponse time: N/A</w:t>
+            </w:r>
+          </w:p>
+        </w:tc>
+        <w:tc>
+          <w:tcPr>
+            <w:tcW w:w="3307" w:type="dxa"/>
+          </w:tcPr>
+          <w:p>
+            <w:pPr>
+              <w:spacing w:line="480" w:lineRule="auto"/>
+              <w:rPr>
+                <w:rFonts w:ascii="Arial" w:hAnsi="Arial" w:cs="Arial"/>
+                <w:sz w:val="22"/>
+                <w:szCs w:val="22"/>
+              </w:rPr>
+            </w:pPr>
+            <w:r>
+              <w:rPr>
+                <w:rFonts w:ascii="Arial" w:hAnsi="Arial" w:cs="Arial"/>
+                <w:sz w:val="22"/>
+                <w:szCs w:val="22"/>
+              </w:rPr>
+              <w:t>Breaking point reached</w:t>
+            </w:r>
+            <w:r>
+              <w:rPr>
+                <w:rFonts w:ascii="Arial" w:hAnsi="Arial" w:cs="Arial"/>
+                <w:sz w:val="22"/>
+                <w:szCs w:val="22"/>
+              </w:rPr>
+              <w:t>, system</w:t>
+            </w:r>
+            <w:r>
+              <w:rPr>
+                <w:rFonts w:ascii="Arial" w:hAnsi="Arial" w:cs="Arial"/>
+                <w:sz w:val="22"/>
+                <w:szCs w:val="22"/>
+              </w:rPr>
+              <w:t xml:space="preserve"> becomes unresponsive</w:t>
+            </w:r>
+            <w:r>
+              <w:rPr>
+                <w:rFonts w:ascii="Arial" w:hAnsi="Arial" w:cs="Arial"/>
+                <w:sz w:val="22"/>
+                <w:szCs w:val="22"/>
+              </w:rPr>
+              <w:t>.</w:t>
+            </w:r>
+          </w:p>
+        </w:tc>
+      </w:tr>
+      <w:tr>
+        <w:trPr>
+          <w:trHeight w:val="503"/>
+        </w:trPr>
+        <w:tc>
+          <w:tcPr>
+            <w:tcW w:w="1980" w:type="dxa"/>
+          </w:tcPr>
+          <w:p>
+            <w:pPr>
+              <w:spacing w:line="480" w:lineRule="auto"/>
+              <w:rPr>
+                <w:rFonts w:ascii="Arial" w:hAnsi="Arial" w:cs="Arial"/>
+                <w:sz w:val="22"/>
+                <w:szCs w:val="22"/>
+              </w:rPr>
+            </w:pPr>
+            <w:r>
+              <w:rPr>
+                <w:rFonts w:ascii="Arial" w:hAnsi="Arial" w:cs="Arial"/>
+                <w:sz w:val="22"/>
+                <w:szCs w:val="22"/>
+              </w:rPr>
+              <w:t>Recovery Test (</w:t>
+            </w:r>
+            <w:r>
+              <w:rPr>
+                <w:rFonts w:ascii="Arial" w:hAnsi="Arial" w:cs="Arial"/>
+                <w:sz w:val="22"/>
+                <w:szCs w:val="22"/>
+              </w:rPr>
+              <w:t xml:space="preserve">return to </w:t>
+            </w:r>
+            <w:r>
+              <w:rPr>
+                <w:rFonts w:ascii="Arial" w:hAnsi="Arial" w:cs="Arial"/>
+                <w:sz w:val="22"/>
+                <w:szCs w:val="22"/>
+              </w:rPr>
+              <w:t>1</w:t>
+            </w:r>
+            <w:r>
+              <w:rPr>
+                <w:rFonts w:ascii="Arial" w:hAnsi="Arial" w:cs="Arial"/>
+                <w:sz w:val="22"/>
+                <w:szCs w:val="22"/>
+              </w:rPr>
+              <w:t>0,000 Children monitored</w:t>
+            </w:r>
+            <w:r>
+              <w:rPr>
+                <w:rFonts w:ascii="Arial" w:hAnsi="Arial" w:cs="Arial"/>
+                <w:sz w:val="22"/>
+                <w:szCs w:val="22"/>
+              </w:rPr>
+              <w:t xml:space="preserve"> and </w:t>
+            </w:r>
+            <w:r>
+              <w:rPr>
+                <w:rFonts w:ascii="Arial" w:hAnsi="Arial" w:cs="Arial"/>
+                <w:sz w:val="22"/>
+                <w:szCs w:val="22"/>
+              </w:rPr>
+              <w:t>5</w:t>
+            </w:r>
+            <w:r>
+              <w:rPr>
+                <w:rFonts w:ascii="Arial" w:hAnsi="Arial" w:cs="Arial"/>
+                <w:sz w:val="22"/>
+                <w:szCs w:val="22"/>
+              </w:rPr>
+              <w:t xml:space="preserve"> users</w:t>
+            </w:r>
+            <w:r>
+              <w:rPr>
+                <w:rFonts w:ascii="Arial" w:hAnsi="Arial" w:cs="Arial"/>
+                <w:sz w:val="22"/>
+                <w:szCs w:val="22"/>
+              </w:rPr>
+              <w:t>)</w:t>
+            </w:r>
+          </w:p>
+        </w:tc>
+        <w:tc>
+          <w:tcPr>
+            <w:tcW w:w="2340" w:type="dxa"/>
+          </w:tcPr>
+          <w:p>
+            <w:pPr>
+              <w:spacing w:line="480" w:lineRule="auto"/>
+              <w:rPr>
+                <w:rFonts w:ascii="Arial" w:hAnsi="Arial" w:cs="Arial"/>
+                <w:sz w:val="22"/>
+                <w:szCs w:val="22"/>
+              </w:rPr>
+            </w:pPr>
+            <w:r>
+              <w:rPr>
+                <w:rFonts w:ascii="Arial" w:hAnsi="Arial" w:cs="Arial"/>
+                <w:sz w:val="22"/>
+                <w:szCs w:val="22"/>
+              </w:rPr>
+              <w:t>5</w:t>
+            </w:r>
+            <w:r>
+              <w:rPr>
+                <w:rFonts w:ascii="Arial" w:hAnsi="Arial" w:cs="Arial"/>
+                <w:sz w:val="22"/>
+                <w:szCs w:val="22"/>
+              </w:rPr>
+              <w:t xml:space="preserve"> Users Performing:</w:t>
+            </w:r>
+          </w:p>
+          <w:p>
+            <w:pPr>
+              <w:pStyle w:val="ListParagraph"/>
+              <w:numPr>
+                <w:ilvl w:val="0"/>
+                <w:numId w:val="47"/>
+              </w:numPr>
+              <w:spacing w:line="480" w:lineRule="auto"/>
+              <w:rPr>
+                <w:rFonts w:ascii="Arial" w:hAnsi="Arial" w:cs="Arial"/>
+                <w:sz w:val="22"/>
+                <w:szCs w:val="22"/>
+              </w:rPr>
+            </w:pPr>
+            <w:r>
+              <w:rPr>
+                <w:rFonts w:ascii="Arial" w:hAnsi="Arial" w:cs="Arial"/>
+                <w:sz w:val="22"/>
+                <w:szCs w:val="22"/>
+              </w:rPr>
+              <w:t>View Child Records</w:t>
+            </w:r>
+          </w:p>
+        </w:tc>
+        <w:tc>
+          <w:tcPr>
+            <w:tcW w:w="1553" w:type="dxa"/>
+          </w:tcPr>
+          <w:p>
+            <w:pPr>
+              <w:spacing w:line="480" w:lineRule="auto"/>
+              <w:rPr>
+                <w:rFonts w:ascii="Arial" w:hAnsi="Arial" w:cs="Arial"/>
+                <w:sz w:val="22"/>
+                <w:szCs w:val="22"/>
+              </w:rPr>
+            </w:pPr>
+            <w:r>
+              <w:rPr>
+                <w:rFonts w:ascii="Arial" w:hAnsi="Arial" w:cs="Arial"/>
+                <w:sz w:val="22"/>
+                <w:szCs w:val="22"/>
+              </w:rPr>
+              <w:t>System response:</w:t>
+            </w:r>
+          </w:p>
+          <w:p>
+            <w:pPr>
+              <w:spacing w:line="480" w:lineRule="auto"/>
+              <w:rPr>
+                <w:rFonts w:ascii="Arial" w:hAnsi="Arial" w:cs="Arial"/>
+                <w:sz w:val="22"/>
+                <w:szCs w:val="22"/>
+              </w:rPr>
+            </w:pPr>
+            <w:r>
+              <w:rPr>
+                <w:rFonts w:ascii="Arial" w:hAnsi="Arial" w:cs="Arial"/>
+                <w:sz w:val="22"/>
+                <w:szCs w:val="22"/>
+              </w:rPr>
+              <w:t>&gt;3</w:t>
+            </w:r>
+            <w:r>
+              <w:rPr>
+                <w:rFonts w:ascii="Arial" w:hAnsi="Arial" w:cs="Arial"/>
+                <w:sz w:val="22"/>
+                <w:szCs w:val="22"/>
+              </w:rPr>
+              <w:t xml:space="preserve"> seconds</w:t>
+            </w:r>
+          </w:p>
+        </w:tc>
+        <w:tc>
+          <w:tcPr>
+            <w:tcW w:w="3307" w:type="dxa"/>
+          </w:tcPr>
+          <w:p>
+            <w:pPr>
+              <w:spacing w:line="480" w:lineRule="auto"/>
+              <w:rPr>
+                <w:rFonts w:ascii="Arial" w:hAnsi="Arial" w:cs="Arial"/>
+                <w:sz w:val="22"/>
+                <w:szCs w:val="22"/>
+              </w:rPr>
+            </w:pPr>
+            <w:r>
+              <w:rPr>
+                <w:rFonts w:ascii="Arial" w:hAnsi="Arial" w:cs="Arial"/>
+                <w:sz w:val="22"/>
+                <w:szCs w:val="22"/>
+              </w:rPr>
+              <w:t>System successfully recovers and returns to normal operation.</w:t>
             </w:r>
           </w:p>
         </w:tc>
@@ -5726,15 +6147,16 @@
         <w:pStyle w:val="ListParagraph"/>
         <w:spacing w:line="480" w:lineRule="auto"/>
         <w:ind w:firstLine="720"/>
-        <w:rPr>
-          <w:rFonts w:ascii="Arial" w:hAnsi="Arial" w:cs="Arial"/>
-        </w:rPr>
-      </w:pPr>
-      <w:r>
-        <w:rPr>
-          <w:rFonts w:ascii="Arial" w:hAnsi="Arial" w:cs="Arial"/>
-        </w:rPr>
-        <w:t>The stress test was conducted to evaluate how the Barangay Child Health Monitoring System performs when handling data beyond its normal operational capacity. Under normal conditions with 1,000 child records, the system responded within one second, showing fast and stable performance. This confirms that the system can efficiently support its intended daily use for monitoring child health information.</w:t>
+        <w:jc w:val="both"/>
+        <w:rPr>
+          <w:rFonts w:ascii="Arial" w:hAnsi="Arial" w:cs="Arial"/>
+        </w:rPr>
+      </w:pPr>
+      <w:r>
+        <w:rPr>
+          <w:rFonts w:ascii="Arial" w:hAnsi="Arial" w:cs="Arial"/>
+        </w:rPr>
+        <w:t>The stress test evaluated the Barangay Child Health Monitoring System under worst-case operating conditions by simultaneously increasing the number of child records in the database and the number of concurrent users accessing the system. This scenario simulates peak usage periods, such as simultaneous record reviews and reporting activities by barangay health workers on a local deployment environment.</w:t>
       </w:r>
     </w:p>
     <w:p>
@@ -5742,62 +6164,55 @@
         <w:pStyle w:val="ListParagraph"/>
         <w:spacing w:line="480" w:lineRule="auto"/>
         <w:ind w:firstLine="720"/>
-        <w:rPr>
-          <w:rFonts w:ascii="Arial" w:hAnsi="Arial" w:cs="Arial"/>
-        </w:rPr>
-      </w:pPr>
-      <w:r>
-        <w:rPr>
-          <w:rFonts w:ascii="Arial" w:hAnsi="Arial" w:cs="Arial"/>
-        </w:rPr>
-        <w:t>However, when the database size was increased to extreme levels, the system began to show significant delays. At 170,000 records, the page took one minute and five seconds to load, and although the interface experienced slight freezing, it remained responsive. The system reached its breaking point at 17</w:t>
-      </w:r>
-      <w:r>
-        <w:rPr>
-          <w:rFonts w:ascii="Arial" w:hAnsi="Arial" w:cs="Arial"/>
-        </w:rPr>
-        <w:t>3</w:t>
-      </w:r>
-      <w:r>
-        <w:rPr>
-          <w:rFonts w:ascii="Arial" w:hAnsi="Arial" w:cs="Arial"/>
-        </w:rPr>
-        <w:t>,</w:t>
-      </w:r>
-      <w:r>
-        <w:rPr>
-          <w:rFonts w:ascii="Arial" w:hAnsi="Arial" w:cs="Arial"/>
-        </w:rPr>
-        <w:t>900</w:t>
-      </w:r>
-      <w:r>
-        <w:rPr>
-          <w:rFonts w:ascii="Arial" w:hAnsi="Arial" w:cs="Arial"/>
-        </w:rPr>
-        <w:t xml:space="preserve"> records, where it failed to load the data entirely</w:t>
-      </w:r>
-      <w:r>
-        <w:rPr>
-          <w:rFonts w:ascii="Arial" w:hAnsi="Arial" w:cs="Arial"/>
-        </w:rPr>
-        <w:t xml:space="preserve">, </w:t>
-      </w:r>
-      <w:r>
-        <w:rPr>
-          <w:rFonts w:ascii="Arial" w:hAnsi="Arial" w:cs="Arial"/>
-        </w:rPr>
-        <w:t>indicating that performance degradation occurs beyond this limit.</w:t>
-      </w:r>
+        <w:jc w:val="both"/>
+        <w:rPr>
+          <w:rFonts w:ascii="Arial" w:hAnsi="Arial" w:cs="Arial"/>
+        </w:rPr>
+      </w:pPr>
     </w:p>
     <w:p>
       <w:pPr>
         <w:pStyle w:val="ListParagraph"/>
         <w:spacing w:line="480" w:lineRule="auto"/>
         <w:ind w:firstLine="720"/>
-        <w:rPr>
-          <w:rFonts w:ascii="Arial" w:hAnsi="Arial" w:cs="Arial"/>
-        </w:rPr>
-      </w:pPr>
+        <w:jc w:val="both"/>
+        <w:rPr>
+          <w:rFonts w:ascii="Arial" w:hAnsi="Arial" w:cs="Arial"/>
+        </w:rPr>
+      </w:pPr>
+      <w:r>
+        <w:rPr>
+          <w:rFonts w:ascii="Arial" w:hAnsi="Arial" w:cs="Arial"/>
+        </w:rPr>
+        <w:lastRenderedPageBreak/>
+        <w:t>The results show that with 20,000 child records, the system remained operational with 10 to 15 concurrent users, although response times exceeded 10 seconds, indicating degraded performance. When the database size increased to 30,000 records with 10 concurrent users, the system exhibited noticeable delays and occasional interface unresponsiveness, but core functions were still accessible. However, at 30,000 records with 20 concurrent users, the system reached its breaking point, where the web application failed to load data and became completely unresponsive.</w:t>
+      </w:r>
+    </w:p>
+    <w:p>
+      <w:pPr>
+        <w:pStyle w:val="ListParagraph"/>
+        <w:spacing w:line="480" w:lineRule="auto"/>
+        <w:ind w:firstLine="720"/>
+        <w:rPr>
+          <w:rFonts w:ascii="Arial" w:hAnsi="Arial" w:cs="Arial"/>
+        </w:rPr>
+      </w:pPr>
+    </w:p>
+    <w:p>
+      <w:pPr>
+        <w:pStyle w:val="ListParagraph"/>
+        <w:spacing w:line="480" w:lineRule="auto"/>
+        <w:ind w:firstLine="720"/>
+        <w:rPr>
+          <w:rFonts w:ascii="Arial" w:hAnsi="Arial" w:cs="Arial"/>
+        </w:rPr>
+      </w:pPr>
+      <w:r>
+        <w:rPr>
+          <w:rFonts w:ascii="Arial" w:hAnsi="Arial" w:cs="Arial"/>
+        </w:rPr>
+        <w:t>A recovery test was performed by reducing the load to 10,000 child records and 5 concurrent users, after which the system returned to stable operation with response times of approximately 3 seconds. This confirms that the failure was caused by excessive load rather than data corruption. Overall, the stress test indicates that the system can tolerate moderate overload conditions but is limited in handling high concurrency with large data volumes. These findings highlight the need for database optimization, improved query handling, and better concurrency management to enhance system scalability and reliability.</w:t>
+      </w:r>
     </w:p>
     <w:p>
       <w:pPr>
@@ -5852,14 +6267,7 @@
         <w:rPr>
           <w:rFonts w:ascii="Arial" w:hAnsi="Arial" w:cs="Arial"/>
         </w:rPr>
-        <w:t xml:space="preserve">Barangay Child Health </w:t>
-      </w:r>
-      <w:r>
-        <w:rPr>
-          <w:rFonts w:ascii="Arial" w:hAnsi="Arial" w:cs="Arial"/>
-        </w:rPr>
-        <w:lastRenderedPageBreak/>
-        <w:t>Monitoring</w:t>
+        <w:t>Barangay Child Health Monitoring</w:t>
       </w:r>
       <w:r>
         <w:rPr>
@@ -5889,6 +6297,7 @@
           <w:b/>
           <w:bCs/>
         </w:rPr>
+        <w:lastRenderedPageBreak/>
         <w:t>Table 3:</w:t>
       </w:r>
     </w:p>
@@ -6248,37 +6657,26 @@
               </w:rPr>
               <w:t xml:space="preserve"> </w:t>
             </w:r>
-            <w:proofErr w:type="spellStart"/>
             <w:r>
               <w:rPr>
                 <w:rFonts w:ascii="Arial" w:hAnsi="Arial" w:cs="Arial"/>
                 <w:lang w:val="en-US"/>
               </w:rPr>
-              <w:t>begong</w:t>
-            </w:r>
-            <w:proofErr w:type="spellEnd"/>
+              <w:t>B</w:t>
+            </w:r>
             <w:r>
               <w:rPr>
                 <w:rFonts w:ascii="Arial" w:hAnsi="Arial" w:cs="Arial"/>
                 <w:lang w:val="en-US"/>
               </w:rPr>
-              <w:t xml:space="preserve"> </w:t>
-            </w:r>
-            <w:proofErr w:type="spellStart"/>
+              <w:t>egong</w:t>
+            </w:r>
             <w:r>
               <w:rPr>
                 <w:rFonts w:ascii="Arial" w:hAnsi="Arial" w:cs="Arial"/>
                 <w:lang w:val="en-US"/>
               </w:rPr>
-              <w:t>Tigbao</w:t>
-            </w:r>
-            <w:proofErr w:type="spellEnd"/>
-            <w:r>
-              <w:rPr>
-                <w:rFonts w:ascii="Arial" w:hAnsi="Arial" w:cs="Arial"/>
-                <w:lang w:val="en-US"/>
-              </w:rPr>
-              <w:t xml:space="preserve"> ZDS </w:t>
+              <w:t xml:space="preserve"> Tigbao ZDS </w:t>
             </w:r>
             <w:r>
               <w:rPr>
@@ -6317,7 +6715,6 @@
                 <w:b/>
                 <w:bCs/>
               </w:rPr>
-              <w:lastRenderedPageBreak/>
               <w:t>Test Participant</w:t>
             </w:r>
           </w:p>
@@ -6387,6 +6784,7 @@
           <w:b/>
           <w:bCs/>
         </w:rPr>
+        <w:lastRenderedPageBreak/>
         <w:t>Software Evaluation Sheet</w:t>
       </w:r>
     </w:p>
@@ -6493,18 +6891,8 @@
                 <w:b/>
                 <w:bCs/>
               </w:rPr>
-              <w:t xml:space="preserve">Quantitative </w:t>
-            </w:r>
-            <w:proofErr w:type="spellStart"/>
-            <w:r>
-              <w:rPr>
-                <w:rFonts w:ascii="Arial" w:hAnsi="Arial" w:cs="Arial"/>
-                <w:b/>
-                <w:bCs/>
-              </w:rPr>
-              <w:t>Discription</w:t>
-            </w:r>
-            <w:proofErr w:type="spellEnd"/>
+              <w:t>Quantitative Discription</w:t>
+            </w:r>
           </w:p>
         </w:tc>
       </w:tr>
@@ -7709,7 +8097,6 @@
               <w:rPr>
                 <w:rFonts w:ascii="Arial" w:hAnsi="Arial" w:cs="Arial"/>
               </w:rPr>
-              <w:lastRenderedPageBreak/>
               <w:t>8.</w:t>
             </w:r>
             <w:r>
@@ -8150,6 +8537,7 @@
               <w:rPr>
                 <w:rFonts w:ascii="Arial" w:hAnsi="Arial" w:cs="Arial"/>
               </w:rPr>
+              <w:lastRenderedPageBreak/>
               <w:t xml:space="preserve">12.The system </w:t>
             </w:r>
             <w:r>
@@ -8709,7 +9097,6 @@
           <w:rFonts w:ascii="Arial" w:hAnsi="Arial" w:cs="Arial"/>
           <w:lang w:val="en-US"/>
         </w:rPr>
-        <w:lastRenderedPageBreak/>
         <w:t xml:space="preserve">Regarding </w:t>
       </w:r>
       <w:r>
@@ -8873,20 +9260,7 @@
           <w:rFonts w:ascii="Arial" w:hAnsi="Arial" w:cs="Arial"/>
         </w:rPr>
         <w:br/>
-      </w:r>
-      <w:proofErr w:type="spellStart"/>
-      <w:r>
-        <w:rPr>
-          <w:rFonts w:ascii="Arial" w:hAnsi="Arial" w:cs="Arial"/>
-        </w:rPr>
-        <w:t>Thaventhiran</w:t>
-      </w:r>
-      <w:proofErr w:type="spellEnd"/>
-      <w:r>
-        <w:rPr>
-          <w:rFonts w:ascii="Arial" w:hAnsi="Arial" w:cs="Arial"/>
-        </w:rPr>
-        <w:t xml:space="preserve">, A., et al. (2024). </w:t>
+        <w:t xml:space="preserve">Thaventhiran, A., et al. (2024). </w:t>
       </w:r>
       <w:r>
         <w:rPr>
@@ -8902,7 +9276,7 @@
         </w:rPr>
         <w:t xml:space="preserve"> PubMed Central. Retrieved from </w:t>
       </w:r>
-      <w:hyperlink r:id="rId7" w:tgtFrame="_new" w:history="1">
+      <w:hyperlink r:id="rId9" w:tgtFrame="_new" w:history="1">
         <w:r>
           <w:rPr>
             <w:rStyle w:val="Hyperlink"/>
@@ -8938,6 +9312,56 @@
 </w:document>
 </file>
 
+<file path=word/endnotes.xml><?xml version="1.0" encoding="utf-8"?>
+<w:endnotes xmlns:wpc="http://schemas.microsoft.com/office/word/2010/wordprocessingCanvas" xmlns:cx="http://schemas.microsoft.com/office/drawing/2014/chartex" xmlns:cx1="http://schemas.microsoft.com/office/drawing/2015/9/8/chartex" xmlns:cx2="http://schemas.microsoft.com/office/drawing/2015/10/21/chartex" xmlns:cx3="http://schemas.microsoft.com/office/drawing/2016/5/9/chartex" xmlns:cx4="http://schemas.microsoft.com/office/drawing/2016/5/10/chartex" xmlns:cx5="http://schemas.microsoft.com/office/drawing/2016/5/11/chartex" xmlns:cx6="http://schemas.microsoft.com/office/drawing/2016/5/12/chartex" xmlns:cx7="http://schemas.microsoft.com/office/drawing/2016/5/13/chartex" xmlns:cx8="http://schemas.microsoft.com/office/drawing/2016/5/14/chartex" xmlns:mc="http://schemas.openxmlformats.org/markup-compatibility/2006" xmlns:aink="http://schemas.microsoft.com/office/drawing/2016/ink" xmlns:am3d="http://schemas.microsoft.com/office/drawing/2017/model3d" xmlns:o="urn:schemas-microsoft-com:office:office" xmlns:oel="http://schemas.microsoft.com/office/2019/extlst" xmlns:r="http://schemas.openxmlformats.org/officeDocument/2006/relationships" xmlns:m="http://schemas.openxmlformats.org/officeDocument/2006/math" xmlns:v="urn:schemas-microsoft-com:vml" xmlns:wp14="http://schemas.microsoft.com/office/word/2010/wordprocessingDrawing" xmlns:wp="http://schemas.openxmlformats.org/drawingml/2006/wordprocessingDrawing" xmlns:w10="urn:schemas-microsoft-com:office:word" xmlns:w="http://schemas.openxmlformats.org/wordprocessingml/2006/main" xmlns:w14="http://schemas.microsoft.com/office/word/2010/wordml" xmlns:w15="http://schemas.microsoft.com/office/word/2012/wordml" xmlns:w16cex="http://schemas.microsoft.com/office/word/2018/wordml/cex" xmlns:w16cid="http://schemas.microsoft.com/office/word/2016/wordml/cid" xmlns:w16="http://schemas.microsoft.com/office/word/2018/wordml" xmlns:w16du="http://schemas.microsoft.com/office/word/2023/wordml/word16du" xmlns:w16sdtdh="http://schemas.microsoft.com/office/word/2020/wordml/sdtdatahash" xmlns:w16sdtfl="http://schemas.microsoft.com/office/word/2024/wordml/sdtformatlock" xmlns:w16se="http://schemas.microsoft.com/office/word/2015/wordml/symex" xmlns:wpg="http://schemas.microsoft.com/office/word/2010/wordprocessingGroup" xmlns:wpi="http://schemas.microsoft.com/office/word/2010/wordprocessingInk" xmlns:wne="http://schemas.microsoft.com/office/word/2006/wordml" xmlns:wps="http://schemas.microsoft.com/office/word/2010/wordprocessingShape" mc:Ignorable="w14 w15 w16se w16cid w16 w16cex w16sdtdh w16sdtfl w16du wp14">
+  <w:endnote w:type="separator" w:id="-1">
+    <w:p>
+      <w:pPr>
+        <w:spacing w:after="0" w:line="240" w:lineRule="auto"/>
+      </w:pPr>
+      <w:r>
+        <w:separator/>
+      </w:r>
+    </w:p>
+  </w:endnote>
+  <w:endnote w:type="continuationSeparator" w:id="0">
+    <w:p>
+      <w:pPr>
+        <w:spacing w:after="0" w:line="240" w:lineRule="auto"/>
+      </w:pPr>
+      <w:r>
+        <w:continuationSeparator/>
+      </w:r>
+    </w:p>
+  </w:endnote>
+</w:endnotes>
+</file>
+
+<file path=word/footnotes.xml><?xml version="1.0" encoding="utf-8"?>
+<w:footnotes xmlns:wpc="http://schemas.microsoft.com/office/word/2010/wordprocessingCanvas" xmlns:cx="http://schemas.microsoft.com/office/drawing/2014/chartex" xmlns:cx1="http://schemas.microsoft.com/office/drawing/2015/9/8/chartex" xmlns:cx2="http://schemas.microsoft.com/office/drawing/2015/10/21/chartex" xmlns:cx3="http://schemas.microsoft.com/office/drawing/2016/5/9/chartex" xmlns:cx4="http://schemas.microsoft.com/office/drawing/2016/5/10/chartex" xmlns:cx5="http://schemas.microsoft.com/office/drawing/2016/5/11/chartex" xmlns:cx6="http://schemas.microsoft.com/office/drawing/2016/5/12/chartex" xmlns:cx7="http://schemas.microsoft.com/office/drawing/2016/5/13/chartex" xmlns:cx8="http://schemas.microsoft.com/office/drawing/2016/5/14/chartex" xmlns:mc="http://schemas.openxmlformats.org/markup-compatibility/2006" xmlns:aink="http://schemas.microsoft.com/office/drawing/2016/ink" xmlns:am3d="http://schemas.microsoft.com/office/drawing/2017/model3d" xmlns:o="urn:schemas-microsoft-com:office:office" xmlns:oel="http://schemas.microsoft.com/office/2019/extlst" xmlns:r="http://schemas.openxmlformats.org/officeDocument/2006/relationships" xmlns:m="http://schemas.openxmlformats.org/officeDocument/2006/math" xmlns:v="urn:schemas-microsoft-com:vml" xmlns:wp14="http://schemas.microsoft.com/office/word/2010/wordprocessingDrawing" xmlns:wp="http://schemas.openxmlformats.org/drawingml/2006/wordprocessingDrawing" xmlns:w10="urn:schemas-microsoft-com:office:word" xmlns:w="http://schemas.openxmlformats.org/wordprocessingml/2006/main" xmlns:w14="http://schemas.microsoft.com/office/word/2010/wordml" xmlns:w15="http://schemas.microsoft.com/office/word/2012/wordml" xmlns:w16cex="http://schemas.microsoft.com/office/word/2018/wordml/cex" xmlns:w16cid="http://schemas.microsoft.com/office/word/2016/wordml/cid" xmlns:w16="http://schemas.microsoft.com/office/word/2018/wordml" xmlns:w16du="http://schemas.microsoft.com/office/word/2023/wordml/word16du" xmlns:w16sdtdh="http://schemas.microsoft.com/office/word/2020/wordml/sdtdatahash" xmlns:w16sdtfl="http://schemas.microsoft.com/office/word/2024/wordml/sdtformatlock" xmlns:w16se="http://schemas.microsoft.com/office/word/2015/wordml/symex" xmlns:wpg="http://schemas.microsoft.com/office/word/2010/wordprocessingGroup" xmlns:wpi="http://schemas.microsoft.com/office/word/2010/wordprocessingInk" xmlns:wne="http://schemas.microsoft.com/office/word/2006/wordml" xmlns:wps="http://schemas.microsoft.com/office/word/2010/wordprocessingShape" mc:Ignorable="w14 w15 w16se w16cid w16 w16cex w16sdtdh w16sdtfl w16du wp14">
+  <w:footnote w:type="separator" w:id="-1">
+    <w:p>
+      <w:pPr>
+        <w:spacing w:after="0" w:line="240" w:lineRule="auto"/>
+      </w:pPr>
+      <w:r>
+        <w:separator/>
+      </w:r>
+    </w:p>
+  </w:footnote>
+  <w:footnote w:type="continuationSeparator" w:id="0">
+    <w:p>
+      <w:pPr>
+        <w:spacing w:after="0" w:line="240" w:lineRule="auto"/>
+      </w:pPr>
+      <w:r>
+        <w:continuationSeparator/>
+      </w:r>
+    </w:p>
+  </w:footnote>
+</w:footnotes>
+</file>
+
 <file path=word/numbering.xml><?xml version="1.0" encoding="utf-8"?>
 <w:numbering xmlns:wpc="http://schemas.microsoft.com/office/word/2010/wordprocessingCanvas" xmlns:cx="http://schemas.microsoft.com/office/drawing/2014/chartex" xmlns:cx1="http://schemas.microsoft.com/office/drawing/2015/9/8/chartex" xmlns:cx2="http://schemas.microsoft.com/office/drawing/2015/10/21/chartex" xmlns:cx3="http://schemas.microsoft.com/office/drawing/2016/5/9/chartex" xmlns:cx4="http://schemas.microsoft.com/office/drawing/2016/5/10/chartex" xmlns:cx5="http://schemas.microsoft.com/office/drawing/2016/5/11/chartex" xmlns:cx6="http://schemas.microsoft.com/office/drawing/2016/5/12/chartex" xmlns:cx7="http://schemas.microsoft.com/office/drawing/2016/5/13/chartex" xmlns:cx8="http://schemas.microsoft.com/office/drawing/2016/5/14/chartex" xmlns:mc="http://schemas.openxmlformats.org/markup-compatibility/2006" xmlns:aink="http://schemas.microsoft.com/office/drawing/2016/ink" xmlns:am3d="http://schemas.microsoft.com/office/drawing/2017/model3d" xmlns:o="urn:schemas-microsoft-com:office:office" xmlns:oel="http://schemas.microsoft.com/office/2019/extlst" xmlns:r="http://schemas.openxmlformats.org/officeDocument/2006/relationships" xmlns:m="http://schemas.openxmlformats.org/officeDocument/2006/math" xmlns:v="urn:schemas-microsoft-com:vml" xmlns:wp14="http://schemas.microsoft.com/office/word/2010/wordprocessingDrawing" xmlns:wp="http://schemas.openxmlformats.org/drawingml/2006/wordprocessingDrawing" xmlns:w10="urn:schemas-microsoft-com:office:word" xmlns:w="http://schemas.openxmlformats.org/wordprocessingml/2006/main" xmlns:w14="http://schemas.microsoft.com/office/word/2010/wordml" xmlns:w15="http://schemas.microsoft.com/office/word/2012/wordml" xmlns:w16cex="http://schemas.microsoft.com/office/word/2018/wordml/cex" xmlns:w16cid="http://schemas.microsoft.com/office/word/2016/wordml/cid" xmlns:w16="http://schemas.microsoft.com/office/word/2018/wordml" xmlns:w16du="http://schemas.microsoft.com/office/word/2023/wordml/word16du" xmlns:w16sdtdh="http://schemas.microsoft.com/office/word/2020/wordml/sdtdatahash" xmlns:w16sdtfl="http://schemas.microsoft.com/office/word/2024/wordml/sdtformatlock" xmlns:w16se="http://schemas.microsoft.com/office/word/2015/wordml/symex" xmlns:wpg="http://schemas.microsoft.com/office/word/2010/wordprocessingGroup" xmlns:wpi="http://schemas.microsoft.com/office/word/2010/wordprocessingInk" xmlns:wne="http://schemas.microsoft.com/office/word/2006/wordml" xmlns:wps="http://schemas.microsoft.com/office/word/2010/wordprocessingShape" mc:Ignorable="w14 w15 w16se w16cid w16 w16cex w16sdtdh w16sdtfl w16du wp14">
   <w:abstractNum w:abstractNumId="0" w15:restartNumberingAfterBreak="0">
@@ -15302,7 +15726,7 @@
   <w:abstractNum w:abstractNumId="44" w15:restartNumberingAfterBreak="0">
     <w:nsid w:val="796D2560"/>
     <w:multiLevelType w:val="hybridMultilevel"/>
-    <w:tmpl w:val="6E426B2C"/>
+    <w:tmpl w:val="D160F016"/>
     <w:lvl w:ilvl="0" w:tplc="04090001">
       <w:start w:val="1"/>
       <w:numFmt w:val="bullet"/>
@@ -16868,6 +17292,50 @@
       </w:tblBorders>
     </w:tblPr>
   </w:style>
+  <w:style w:type="paragraph" w:styleId="Header">
+    <w:name w:val="header"/>
+    <w:basedOn w:val="Normal"/>
+    <w:link w:val="HeaderChar"/>
+    <w:uiPriority w:val="99"/>
+    <w:unhideWhenUsed/>
+    <w:rsid w:val="00C62E73"/>
+    <w:pPr>
+      <w:tabs>
+        <w:tab w:val="center" w:pos="4680"/>
+        <w:tab w:val="right" w:pos="9360"/>
+      </w:tabs>
+      <w:spacing w:after="0" w:line="240" w:lineRule="auto"/>
+    </w:pPr>
+  </w:style>
+  <w:style w:type="character" w:customStyle="1" w:styleId="HeaderChar">
+    <w:name w:val="Header Char"/>
+    <w:basedOn w:val="DefaultParagraphFont"/>
+    <w:link w:val="Header"/>
+    <w:uiPriority w:val="99"/>
+    <w:rsid w:val="00C62E73"/>
+  </w:style>
+  <w:style w:type="paragraph" w:styleId="Footer">
+    <w:name w:val="footer"/>
+    <w:basedOn w:val="Normal"/>
+    <w:link w:val="FooterChar"/>
+    <w:uiPriority w:val="99"/>
+    <w:unhideWhenUsed/>
+    <w:rsid w:val="00C62E73"/>
+    <w:pPr>
+      <w:tabs>
+        <w:tab w:val="center" w:pos="4680"/>
+        <w:tab w:val="right" w:pos="9360"/>
+      </w:tabs>
+      <w:spacing w:after="0" w:line="240" w:lineRule="auto"/>
+    </w:pPr>
+  </w:style>
+  <w:style w:type="character" w:customStyle="1" w:styleId="FooterChar">
+    <w:name w:val="Footer Char"/>
+    <w:basedOn w:val="DefaultParagraphFont"/>
+    <w:link w:val="Footer"/>
+    <w:uiPriority w:val="99"/>
+    <w:rsid w:val="00C62E73"/>
+  </w:style>
 </w:styles>
 </file>
 

</xml_diff>